<commit_message>
Update new Zumo documentation.docx
</commit_message>
<xml_diff>
--- a/new Zumo documentation.docx
+++ b/new Zumo documentation.docx
@@ -1837,37 +1837,11 @@
     </w:p>
     <w:p>
       <w:pPr>
-        <w:pStyle w:val="BodyText1"/>
-        <w:rPr>
-          <w:lang w:val="en-US"/>
-        </w:rPr>
-      </w:pPr>
-      <w:r>
-        <w:rPr>
-          <w:lang w:val="en-US"/>
-        </w:rPr>
-        <w:t>The last line of a paragraph can be left hanging, that is, it does not have to reach the right margin.</w:t>
-      </w:r>
-    </w:p>
-    <w:p>
-      <w:pPr>
-        <w:rPr>
-          <w:lang w:val="en-US"/>
-        </w:rPr>
-      </w:pPr>
-      <w:r>
-        <w:rPr>
-          <w:lang w:val="en-US"/>
-        </w:rPr>
-        <w:t>Begin a new paragraph at the left margin, that is, do not indent the first line.</w:t>
-      </w:r>
-    </w:p>
-    <w:p>
-      <w:pPr>
-        <w:rPr>
-          <w:lang w:val="en-US"/>
-        </w:rPr>
-      </w:pPr>
+        <w:rPr>
+          <w:lang w:val="en-US"/>
+        </w:rPr>
+      </w:pPr>
+      <w:bookmarkStart w:id="1" w:name="_GoBack"/>
       <w:r>
         <w:rPr>
           <w:lang w:val="en-US"/>
@@ -1938,9 +1912,8 @@
         </w:rPr>
         <w:t>The Zumo robot is well worn territory both at this university and elsewhere. A wealth of knowledge can be found on public git repositories and youtube to serve as a point of comparison.</w:t>
       </w:r>
-      <w:bookmarkStart w:id="1" w:name="_GoBack"/>
-      <w:bookmarkEnd w:id="1"/>
-    </w:p>
+    </w:p>
+    <w:bookmarkEnd w:id="1"/>
     <w:p>
       <w:pPr>
         <w:rPr>
@@ -1961,24 +1934,24 @@
           <w:rFonts w:asciiTheme="minorHAnsi" w:hAnsiTheme="minorHAnsi"/>
           <w:lang w:val="en-US"/>
         </w:rPr>
-        <w:lastRenderedPageBreak/>
         <w:t>Materials and Methods</w:t>
       </w:r>
     </w:p>
     <w:p>
       <w:pPr>
         <w:pStyle w:val="Heading2"/>
-        <w:rPr>
-          <w:rFonts w:asciiTheme="minorHAnsi" w:hAnsiTheme="minorHAnsi"/>
-          <w:lang w:val="en-US"/>
-        </w:rPr>
-      </w:pPr>
-      <w:r>
         <w:rPr>
           <w:rFonts w:ascii="Arial" w:hAnsi="Arial" w:cs="Arial"/>
           <w:bCs w:val="0"/>
           <w:color w:val="000000"/>
         </w:rPr>
+      </w:pPr>
+      <w:r>
+        <w:rPr>
+          <w:rFonts w:ascii="Arial" w:hAnsi="Arial" w:cs="Arial"/>
+          <w:bCs w:val="0"/>
+          <w:color w:val="000000"/>
+        </w:rPr>
         <w:t>PSoC® Creator™ Integrated Design Environment (IDE)</w:t>
       </w:r>
     </w:p>
@@ -1991,9 +1964,24 @@
       </w:pPr>
       <w:r>
         <w:rPr>
+          <w:lang w:val="en-US"/>
+        </w:rPr>
+        <w:t>PSoC Creator is a program created by Cypress Semiconductor for writing programs for and compiling to PSoC hardware. This software was used for all code written during this project.</w:t>
+      </w:r>
+    </w:p>
+    <w:p>
+      <w:pPr>
+        <w:pStyle w:val="BodyText1"/>
+        <w:rPr>
+          <w:lang w:val="en-US"/>
+        </w:rPr>
+      </w:pPr>
+      <w:r>
+        <w:rPr>
           <w:noProof/>
           <w:lang w:val="en-US"/>
         </w:rPr>
+        <w:lastRenderedPageBreak/>
         <w:drawing>
           <wp:inline distT="0" distB="0" distL="0" distR="0">
             <wp:extent cx="5400040" cy="2896870"/>
@@ -2042,55 +2030,71 @@
         <w:rPr>
           <w:lang w:val="en-US"/>
         </w:rPr>
-        <w:t>PSoC Creator is a program created by Cypress Semiconductor</w:t>
-      </w:r>
-      <w:r>
-        <w:rPr>
-          <w:lang w:val="en-US"/>
-        </w:rPr>
-        <w:t xml:space="preserve"> for</w:t>
-      </w:r>
-      <w:r>
-        <w:rPr>
-          <w:lang w:val="en-US"/>
-        </w:rPr>
-        <w:t xml:space="preserve"> writing programs</w:t>
-      </w:r>
-      <w:r>
-        <w:rPr>
-          <w:lang w:val="en-US"/>
-        </w:rPr>
-        <w:t xml:space="preserve"> for and compiling</w:t>
-      </w:r>
-      <w:r>
-        <w:rPr>
-          <w:lang w:val="en-US"/>
-        </w:rPr>
-        <w:t xml:space="preserve"> to PSoC hardware. This software was </w:t>
-      </w:r>
-      <w:r>
-        <w:rPr>
-          <w:lang w:val="en-US"/>
-        </w:rPr>
-        <w:t>used for all code written during this project.</w:t>
+        <w:t>Figure 1</w:t>
       </w:r>
     </w:p>
     <w:p>
       <w:pPr>
         <w:pStyle w:val="Heading2"/>
-        <w:rPr>
-          <w:rFonts w:asciiTheme="minorHAnsi" w:hAnsiTheme="minorHAnsi"/>
-          <w:lang w:val="sv-FI"/>
-        </w:rPr>
-      </w:pPr>
-      <w:r>
         <w:rPr>
           <w:rFonts w:ascii="Arial" w:hAnsi="Arial" w:cs="Arial"/>
           <w:bCs w:val="0"/>
           <w:color w:val="000000"/>
         </w:rPr>
+      </w:pPr>
+      <w:r>
+        <w:rPr>
+          <w:rFonts w:ascii="Arial" w:hAnsi="Arial" w:cs="Arial"/>
+          <w:bCs w:val="0"/>
+          <w:color w:val="000000"/>
+        </w:rPr>
         <w:t>CY8CKIT-059 PSoC® 5LP Prototyping Kit</w:t>
       </w:r>
+    </w:p>
+    <w:p>
+      <w:pPr>
+        <w:rPr>
+          <w:lang w:val="en-US" w:eastAsia="ko-KR"/>
+        </w:rPr>
+      </w:pPr>
+      <w:r>
+        <w:rPr>
+          <w:lang w:val="en-US" w:eastAsia="ko-KR"/>
+        </w:rPr>
+        <w:t xml:space="preserve">The </w:t>
+      </w:r>
+      <w:r>
+        <w:rPr>
+          <w:lang w:val="en-US" w:eastAsia="ko-KR"/>
+        </w:rPr>
+        <w:t>CY8CKIT-059 PSoC 5LP</w:t>
+      </w:r>
+      <w:r>
+        <w:rPr>
+          <w:lang w:val="en-US" w:eastAsia="ko-KR"/>
+        </w:rPr>
+        <w:t xml:space="preserve"> prototyping kit from Cypress S</w:t>
+      </w:r>
+      <w:r>
+        <w:rPr>
+          <w:lang w:val="en-US" w:eastAsia="ko-KR"/>
+        </w:rPr>
+        <w:t>emiconductor</w:t>
+      </w:r>
+      <w:r>
+        <w:rPr>
+          <w:lang w:val="en-US" w:eastAsia="ko-KR"/>
+        </w:rPr>
+        <w:t xml:space="preserve"> was used to control the Zumo robot. The code was compiled and written to the PSoC by connecting it to a computer via USB and using PSoC Creator 4.2. </w:t>
+      </w:r>
+    </w:p>
+    <w:p>
+      <w:pPr>
+        <w:pStyle w:val="BodyText1"/>
+        <w:rPr>
+          <w:lang w:val="en-US"/>
+        </w:rPr>
+      </w:pPr>
     </w:p>
     <w:p>
       <w:pPr>
@@ -2162,71 +2166,54 @@
         <w:rPr>
           <w:lang w:val="en-US" w:eastAsia="ko-KR"/>
         </w:rPr>
+        <w:t>Figure 2.</w:t>
+      </w:r>
+    </w:p>
+    <w:p>
+      <w:pPr>
+        <w:rPr>
+          <w:lang w:val="en-US" w:eastAsia="ko-KR"/>
+        </w:rPr>
+      </w:pPr>
+    </w:p>
+    <w:p>
+      <w:pPr>
+        <w:rPr>
+          <w:lang w:val="en-US" w:eastAsia="ko-KR"/>
+        </w:rPr>
+      </w:pPr>
+      <w:r>
+        <w:rPr>
+          <w:lang w:val="en-US" w:eastAsia="ko-KR"/>
+        </w:rPr>
         <w:lastRenderedPageBreak/>
-        <w:t xml:space="preserve">The </w:t>
-      </w:r>
-      <w:r>
+        <w:t>Located on the PSoC is a USB connection, a snap away design, a button to reset the program and a programmable button that can execute programmed commands.</w:t>
+      </w:r>
+    </w:p>
+    <w:p>
+      <w:pPr>
         <w:rPr>
           <w:lang w:val="en-US" w:eastAsia="ko-KR"/>
         </w:rPr>
-        <w:t>CY8CKIT-059 PSoC 5LP</w:t>
-      </w:r>
-      <w:r>
-        <w:rPr>
-          <w:lang w:val="en-US" w:eastAsia="ko-KR"/>
-        </w:rPr>
-        <w:t xml:space="preserve"> prototyping kit from Cypress S</w:t>
-      </w:r>
-      <w:r>
-        <w:rPr>
-          <w:lang w:val="en-US" w:eastAsia="ko-KR"/>
-        </w:rPr>
-        <w:t>emiconductor</w:t>
-      </w:r>
-      <w:r>
-        <w:rPr>
-          <w:lang w:val="en-US" w:eastAsia="ko-KR"/>
-        </w:rPr>
-        <w:t xml:space="preserve"> was</w:t>
-      </w:r>
-      <w:r>
-        <w:rPr>
-          <w:lang w:val="en-US" w:eastAsia="ko-KR"/>
-        </w:rPr>
-        <w:t xml:space="preserve"> used to control the Zumo r</w:t>
-      </w:r>
-      <w:r>
-        <w:rPr>
-          <w:lang w:val="en-US" w:eastAsia="ko-KR"/>
-        </w:rPr>
-        <w:t xml:space="preserve">obot. The code was compiled and written </w:t>
-      </w:r>
-      <w:r>
-        <w:rPr>
-          <w:lang w:val="en-US" w:eastAsia="ko-KR"/>
-        </w:rPr>
-        <w:t>to the PSoC by connecting it to a computer via USB a</w:t>
-      </w:r>
-      <w:r>
-        <w:rPr>
-          <w:lang w:val="en-US" w:eastAsia="ko-KR"/>
-        </w:rPr>
-        <w:t xml:space="preserve">nd using PSoC Creator 4.2. </w:t>
-      </w:r>
-    </w:p>
-    <w:p>
-      <w:pPr>
-        <w:rPr>
-          <w:lang w:val="en-US" w:eastAsia="ko-KR"/>
-        </w:rPr>
-      </w:pPr>
-    </w:p>
-    <w:p>
-      <w:pPr>
-        <w:rPr>
-          <w:lang w:val="en-US" w:eastAsia="ko-KR"/>
-        </w:rPr>
-      </w:pPr>
+      </w:pPr>
+    </w:p>
+    <w:p>
+      <w:pPr>
+        <w:pStyle w:val="Heading2"/>
+        <w:rPr>
+          <w:rFonts w:ascii="Arial" w:hAnsi="Arial" w:cs="Arial"/>
+          <w:bCs w:val="0"/>
+          <w:color w:val="000000"/>
+        </w:rPr>
+      </w:pPr>
+      <w:r>
+        <w:rPr>
+          <w:rFonts w:ascii="Arial" w:hAnsi="Arial" w:cs="Arial"/>
+          <w:bCs w:val="0"/>
+          <w:color w:val="000000"/>
+        </w:rPr>
+        <w:t>Polulu Zumo Robot</w:t>
+      </w:r>
     </w:p>
     <w:p>
       <w:pPr>
@@ -2423,7 +2410,14 @@
         <w:rPr>
           <w:lang w:val="en-US"/>
         </w:rPr>
-        <w:t xml:space="preserve">The project involved programming the robot so that it could perform 3 different tasks: fight in a sumo arena, follow a line and navigate the maze. Each task can be broken down into </w:t>
+        <w:t xml:space="preserve">The project involved programming the robot so that it could perform 3 different tasks: fight in a sumo arena, follow a line and navigate the maze. Each task can be broken </w:t>
+      </w:r>
+      <w:r>
+        <w:rPr>
+          <w:lang w:val="en-US"/>
+        </w:rPr>
+        <w:lastRenderedPageBreak/>
+        <w:t xml:space="preserve">down into </w:t>
       </w:r>
       <w:r>
         <w:rPr>
@@ -2435,14 +2429,7 @@
         <w:rPr>
           <w:lang w:val="en-US"/>
         </w:rPr>
-        <w:t xml:space="preserve"> are common between all 3. These tasks were approached </w:t>
-      </w:r>
-      <w:r>
-        <w:rPr>
-          <w:lang w:val="en-US"/>
-        </w:rPr>
-        <w:lastRenderedPageBreak/>
-        <w:t>on a weekly basis in side projects. They are as follows: Following a line, collision detection, obstacle detection</w:t>
+        <w:t xml:space="preserve"> are common between all 3. These tasks were approached on a weekly basis in side projects. They are as follows: Following a line, collision detection, obstacle detection</w:t>
       </w:r>
     </w:p>
     <w:p>
@@ -2593,29 +2580,6 @@
     </w:p>
     <w:p>
       <w:pPr>
-        <w:pStyle w:val="Figure"/>
-        <w:rPr>
-          <w:lang w:val="en-US"/>
-        </w:rPr>
-      </w:pPr>
-      <w:r>
-        <w:drawing>
-          <wp:inline distT="0" distB="0" distL="0" distR="0" wp14:anchorId="4806C6D0" wp14:editId="4705EB16">
-            <wp:extent cx="5324475" cy="2019300"/>
-            <wp:effectExtent l="0" t="0" r="9525" b="19050"/>
-            <wp:docPr id="7" name="Chart 1"/>
-            <wp:cNvGraphicFramePr/>
-            <a:graphic xmlns:a="http://schemas.openxmlformats.org/drawingml/2006/main">
-              <a:graphicData uri="http://schemas.openxmlformats.org/drawingml/2006/chart">
-                <c:chart xmlns:c="http://schemas.openxmlformats.org/drawingml/2006/chart" xmlns:r="http://schemas.openxmlformats.org/officeDocument/2006/relationships" r:id="rId21"/>
-              </a:graphicData>
-            </a:graphic>
-          </wp:inline>
-        </w:drawing>
-      </w:r>
-    </w:p>
-    <w:p>
-      <w:pPr>
         <w:pStyle w:val="Figurecaption"/>
       </w:pPr>
       <w:r>
@@ -2668,7 +2632,6 @@
           <w:rFonts w:asciiTheme="minorHAnsi" w:hAnsiTheme="minorHAnsi"/>
           <w:lang w:val="en-US"/>
         </w:rPr>
-        <w:lastRenderedPageBreak/>
         <w:t>Subheading</w:t>
       </w:r>
       <w:bookmarkEnd w:id="2"/>
@@ -2863,6 +2826,7 @@
                 <w:szCs w:val="20"/>
                 <w:lang w:val="en-GB"/>
               </w:rPr>
+              <w:lastRenderedPageBreak/>
               <w:t>Health Care and Social Services</w:t>
             </w:r>
           </w:p>
@@ -3169,156 +3133,156 @@
         <w:pStyle w:val="BodyTextbeforeQuotationorLst"/>
       </w:pPr>
       <w:r>
+        <w:t>Use</w:t>
+      </w:r>
+      <w:r>
+        <w:t xml:space="preserve"> the</w:t>
+      </w:r>
+      <w:r>
+        <w:t xml:space="preserve"> </w:t>
+      </w:r>
+      <w:r>
+        <w:rPr>
+          <w:rStyle w:val="Emphasizedconcept"/>
+        </w:rPr>
+        <w:t>Bulleted list</w:t>
+      </w:r>
+      <w:r>
+        <w:t xml:space="preserve"> style for an in-text list</w:t>
+      </w:r>
+      <w:r>
+        <w:t>:</w:t>
+      </w:r>
+    </w:p>
+    <w:p>
+      <w:pPr>
+        <w:pStyle w:val="Bulletedlist"/>
+        <w:rPr>
+          <w:lang w:val="en-US"/>
+        </w:rPr>
+      </w:pPr>
+      <w:r>
+        <w:rPr>
+          <w:lang w:val="en-US"/>
+        </w:rPr>
+        <w:t>This is the first list item.</w:t>
+      </w:r>
+    </w:p>
+    <w:p>
+      <w:pPr>
+        <w:pStyle w:val="Bulletedlist"/>
+        <w:rPr>
+          <w:lang w:val="en-US"/>
+        </w:rPr>
+      </w:pPr>
+      <w:r>
+        <w:rPr>
+          <w:lang w:val="en-US"/>
+        </w:rPr>
+        <w:t>The second item of the list contains a long text that spans more than one row. The left margin will be automatically justified.</w:t>
+      </w:r>
+    </w:p>
+    <w:p>
+      <w:pPr>
+        <w:pStyle w:val="Bulletedlist"/>
+        <w:rPr>
+          <w:lang w:val="en-US"/>
+        </w:rPr>
+      </w:pPr>
+      <w:r>
+        <w:rPr>
+          <w:lang w:val="en-US"/>
+        </w:rPr>
+        <w:t>This is the third list item.</w:t>
+      </w:r>
+    </w:p>
+    <w:p>
+      <w:pPr>
+        <w:pStyle w:val="Bulletedlist"/>
+        <w:rPr>
+          <w:lang w:val="en-US"/>
+        </w:rPr>
+      </w:pPr>
+      <w:r>
+        <w:rPr>
+          <w:lang w:val="en-US"/>
+        </w:rPr>
+        <w:t>This is the fourth list item.</w:t>
+      </w:r>
+    </w:p>
+    <w:p>
+      <w:pPr>
+        <w:pStyle w:val="BodyText1"/>
+        <w:rPr>
+          <w:lang w:val="en-US"/>
+        </w:rPr>
+      </w:pPr>
+      <w:r>
+        <w:rPr>
+          <w:lang w:val="en-US"/>
+        </w:rPr>
+        <w:t>The items o</w:t>
+      </w:r>
+      <w:r>
+        <w:rPr>
+          <w:lang w:val="en-US"/>
+        </w:rPr>
+        <w:t xml:space="preserve">n the bulleted list begin with a capital letter. </w:t>
+      </w:r>
+      <w:r>
+        <w:rPr>
+          <w:lang w:val="en-US"/>
+        </w:rPr>
+        <w:t>An item ends in a full stop if each item on the list is a full sentence.</w:t>
+      </w:r>
+    </w:p>
+    <w:p>
+      <w:pPr>
+        <w:pStyle w:val="BodyTextbeforeQuotationorLst"/>
+      </w:pPr>
+      <w:r>
+        <w:t xml:space="preserve">The list items begin with a </w:t>
+      </w:r>
+      <w:r>
+        <w:t>lower-case</w:t>
+      </w:r>
+      <w:r>
+        <w:t xml:space="preserve"> letter </w:t>
+      </w:r>
+      <w:r>
+        <w:t>if</w:t>
+      </w:r>
+      <w:r>
+        <w:t xml:space="preserve"> the </w:t>
+      </w:r>
+      <w:r>
+        <w:t>list</w:t>
+      </w:r>
+      <w:r>
+        <w:t xml:space="preserve"> items are not sentences. </w:t>
+      </w:r>
+      <w:r>
+        <w:t xml:space="preserve">The last item is </w:t>
+      </w:r>
+      <w:r>
+        <w:t>followed by a full stop</w:t>
+      </w:r>
+      <w:r>
+        <w:t>. Thus, a thesis consists of</w:t>
+      </w:r>
+    </w:p>
+    <w:p>
+      <w:pPr>
+        <w:pStyle w:val="Bulletedlist"/>
+        <w:rPr>
+          <w:lang w:val="en-US"/>
+        </w:rPr>
+      </w:pPr>
+      <w:r>
+        <w:rPr>
+          <w:lang w:val="en-US"/>
+        </w:rPr>
         <w:lastRenderedPageBreak/>
-        <w:t>Use</w:t>
-      </w:r>
-      <w:r>
-        <w:t xml:space="preserve"> the</w:t>
-      </w:r>
-      <w:r>
-        <w:t xml:space="preserve"> </w:t>
-      </w:r>
-      <w:r>
-        <w:rPr>
-          <w:rStyle w:val="Emphasizedconcept"/>
-        </w:rPr>
-        <w:t>Bulleted list</w:t>
-      </w:r>
-      <w:r>
-        <w:t xml:space="preserve"> style for an in-text list</w:t>
-      </w:r>
-      <w:r>
-        <w:t>:</w:t>
-      </w:r>
-    </w:p>
-    <w:p>
-      <w:pPr>
-        <w:pStyle w:val="Bulletedlist"/>
-        <w:rPr>
-          <w:lang w:val="en-US"/>
-        </w:rPr>
-      </w:pPr>
-      <w:r>
-        <w:rPr>
-          <w:lang w:val="en-US"/>
-        </w:rPr>
-        <w:t>This is the first list item.</w:t>
-      </w:r>
-    </w:p>
-    <w:p>
-      <w:pPr>
-        <w:pStyle w:val="Bulletedlist"/>
-        <w:rPr>
-          <w:lang w:val="en-US"/>
-        </w:rPr>
-      </w:pPr>
-      <w:r>
-        <w:rPr>
-          <w:lang w:val="en-US"/>
-        </w:rPr>
-        <w:t>The second item of the list contains a long text that spans more than one row. The left margin will be automatically justified.</w:t>
-      </w:r>
-    </w:p>
-    <w:p>
-      <w:pPr>
-        <w:pStyle w:val="Bulletedlist"/>
-        <w:rPr>
-          <w:lang w:val="en-US"/>
-        </w:rPr>
-      </w:pPr>
-      <w:r>
-        <w:rPr>
-          <w:lang w:val="en-US"/>
-        </w:rPr>
-        <w:t>This is the third list item.</w:t>
-      </w:r>
-    </w:p>
-    <w:p>
-      <w:pPr>
-        <w:pStyle w:val="Bulletedlist"/>
-        <w:rPr>
-          <w:lang w:val="en-US"/>
-        </w:rPr>
-      </w:pPr>
-      <w:r>
-        <w:rPr>
-          <w:lang w:val="en-US"/>
-        </w:rPr>
-        <w:t>This is the fourth list item.</w:t>
-      </w:r>
-    </w:p>
-    <w:p>
-      <w:pPr>
-        <w:pStyle w:val="BodyText1"/>
-        <w:rPr>
-          <w:lang w:val="en-US"/>
-        </w:rPr>
-      </w:pPr>
-      <w:r>
-        <w:rPr>
-          <w:lang w:val="en-US"/>
-        </w:rPr>
-        <w:t>The items o</w:t>
-      </w:r>
-      <w:r>
-        <w:rPr>
-          <w:lang w:val="en-US"/>
-        </w:rPr>
-        <w:t xml:space="preserve">n the bulleted list begin with a capital letter. </w:t>
-      </w:r>
-      <w:r>
-        <w:rPr>
-          <w:lang w:val="en-US"/>
-        </w:rPr>
-        <w:t>An item ends in a full stop if each item on the list is a full sentence.</w:t>
-      </w:r>
-    </w:p>
-    <w:p>
-      <w:pPr>
-        <w:pStyle w:val="BodyTextbeforeQuotationorLst"/>
-      </w:pPr>
-      <w:r>
-        <w:t xml:space="preserve">The list items begin with a </w:t>
-      </w:r>
-      <w:r>
-        <w:t>lower-case</w:t>
-      </w:r>
-      <w:r>
-        <w:t xml:space="preserve"> letter </w:t>
-      </w:r>
-      <w:r>
-        <w:t>if</w:t>
-      </w:r>
-      <w:r>
-        <w:t xml:space="preserve"> the </w:t>
-      </w:r>
-      <w:r>
-        <w:t>list</w:t>
-      </w:r>
-      <w:r>
-        <w:t xml:space="preserve"> items are not sentences. </w:t>
-      </w:r>
-      <w:r>
-        <w:t xml:space="preserve">The last item is </w:t>
-      </w:r>
-      <w:r>
-        <w:t>followed by a full stop</w:t>
-      </w:r>
-      <w:r>
-        <w:t>. Thus, a thesis consists of</w:t>
-      </w:r>
-    </w:p>
-    <w:p>
-      <w:pPr>
-        <w:pStyle w:val="Bulletedlist"/>
-        <w:rPr>
-          <w:lang w:val="en-US"/>
-        </w:rPr>
-      </w:pPr>
-      <w:r>
-        <w:rPr>
-          <w:lang w:val="en-US"/>
-        </w:rPr>
         <w:t>words</w:t>
       </w:r>
     </w:p>
@@ -3843,7 +3807,6 @@
         <w:pStyle w:val="Codeline"/>
       </w:pPr>
       <w:r>
-        <w:lastRenderedPageBreak/>
         <w:tab/>
       </w:r>
       <w:r>
@@ -4096,8 +4059,8 @@
           <w:lang w:val="en-US"/>
         </w:rPr>
         <w:sectPr>
-          <w:headerReference w:type="default" r:id="rId22"/>
-          <w:footerReference w:type="default" r:id="rId23"/>
+          <w:headerReference w:type="default" r:id="rId21"/>
+          <w:footerReference w:type="default" r:id="rId22"/>
           <w:pgSz w:w="11906" w:h="16838"/>
           <w:pgMar w:top="1418" w:right="1134" w:bottom="1701" w:left="2268" w:header="567" w:footer="567" w:gutter="0"/>
           <w:pgNumType w:start="1"/>
@@ -4313,7 +4276,7 @@
                     <pic:cNvPicPr/>
                   </pic:nvPicPr>
                   <pic:blipFill>
-                    <a:blip r:embed="rId24"/>
+                    <a:blip r:embed="rId23"/>
                     <a:stretch>
                       <a:fillRect/>
                     </a:stretch>
@@ -4386,7 +4349,7 @@
                     </pic:cNvPicPr>
                   </pic:nvPicPr>
                   <pic:blipFill>
-                    <a:blip r:embed="rId25">
+                    <a:blip r:embed="rId24">
                       <a:extLst>
                         <a:ext uri="{28A0092B-C50C-407E-A947-70E740481C1C}">
                           <a14:useLocalDpi xmlns:a14="http://schemas.microsoft.com/office/drawing/2010/main" val="0"/>
@@ -4482,7 +4445,7 @@
                     </pic:cNvPicPr>
                   </pic:nvPicPr>
                   <pic:blipFill>
-                    <a:blip r:embed="rId26">
+                    <a:blip r:embed="rId25">
                       <a:extLst>
                         <a:ext uri="{28A0092B-C50C-407E-A947-70E740481C1C}">
                           <a14:useLocalDpi xmlns:a14="http://schemas.microsoft.com/office/drawing/2010/main" val="0"/>
@@ -4715,7 +4678,7 @@
           <w:lang w:val="en-US"/>
         </w:rPr>
         <w:sectPr>
-          <w:headerReference w:type="default" r:id="rId27"/>
+          <w:headerReference w:type="default" r:id="rId26"/>
           <w:pgSz w:w="11906" w:h="16838" w:code="9"/>
           <w:pgMar w:top="1134" w:right="1134" w:bottom="1701" w:left="2268" w:header="567" w:footer="567" w:gutter="0"/>
           <w:pgNumType w:start="1"/>
@@ -4792,7 +4755,7 @@
       </w:pPr>
     </w:p>
     <w:sectPr>
-      <w:headerReference w:type="default" r:id="rId28"/>
+      <w:headerReference w:type="default" r:id="rId27"/>
       <w:pgSz w:w="11906" w:h="16838" w:code="9"/>
       <w:pgMar w:top="1134" w:right="1134" w:bottom="1701" w:left="2268" w:header="567" w:footer="567" w:gutter="0"/>
       <w:pgNumType w:start="1"/>
@@ -8168,174 +8131,6 @@
 </w:styles>
 </file>
 
-<file path=word/charts/chart1.xml><?xml version="1.0" encoding="utf-8"?>
-<c:chartSpace xmlns:c="http://schemas.openxmlformats.org/drawingml/2006/chart" xmlns:a="http://schemas.openxmlformats.org/drawingml/2006/main" xmlns:r="http://schemas.openxmlformats.org/officeDocument/2006/relationships" xmlns:c16r2="http://schemas.microsoft.com/office/drawing/2015/06/chart">
-  <c:date1904 val="0"/>
-  <c:lang val="en-US"/>
-  <c:roundedCorners val="0"/>
-  <mc:AlternateContent xmlns:mc="http://schemas.openxmlformats.org/markup-compatibility/2006">
-    <mc:Choice xmlns:c14="http://schemas.microsoft.com/office/drawing/2007/8/2/chart" Requires="c14">
-      <c14:style val="102"/>
-    </mc:Choice>
-    <mc:Fallback>
-      <c:style val="2"/>
-    </mc:Fallback>
-  </mc:AlternateContent>
-  <c:chart>
-    <c:title>
-      <c:tx>
-        <c:rich>
-          <a:bodyPr/>
-          <a:lstStyle/>
-          <a:p>
-            <a:pPr>
-              <a:defRPr lang="fi-FI"/>
-            </a:pPr>
-            <a:r>
-              <a:rPr lang="en-US">
-                <a:solidFill>
-                  <a:schemeClr val="bg1"/>
-                </a:solidFill>
-              </a:rPr>
-              <a:t>.</a:t>
-            </a:r>
-          </a:p>
-        </c:rich>
-      </c:tx>
-      <c:overlay val="0"/>
-    </c:title>
-    <c:autoTitleDeleted val="0"/>
-    <c:view3D>
-      <c:rotX val="30"/>
-      <c:rotY val="0"/>
-      <c:rAngAx val="0"/>
-    </c:view3D>
-    <c:floor>
-      <c:thickness val="0"/>
-    </c:floor>
-    <c:sideWall>
-      <c:thickness val="0"/>
-    </c:sideWall>
-    <c:backWall>
-      <c:thickness val="0"/>
-    </c:backWall>
-    <c:plotArea>
-      <c:layout/>
-      <c:pie3DChart>
-        <c:varyColors val="1"/>
-        <c:ser>
-          <c:idx val="0"/>
-          <c:order val="0"/>
-          <c:tx>
-            <c:strRef>
-              <c:f>Sheet1!$B$1</c:f>
-              <c:strCache>
-                <c:ptCount val="1"/>
-                <c:pt idx="0">
-                  <c:v>.</c:v>
-                </c:pt>
-              </c:strCache>
-            </c:strRef>
-          </c:tx>
-          <c:explosion val="25"/>
-          <c:cat>
-            <c:strRef>
-              <c:f>Sheet1!$A$2:$A$8</c:f>
-              <c:strCache>
-                <c:ptCount val="5"/>
-                <c:pt idx="0">
-                  <c:v>Culture 131 ECTS</c:v>
-                </c:pt>
-                <c:pt idx="1">
-                  <c:v>Technology, Communication and Transport 552 ECTS</c:v>
-                </c:pt>
-                <c:pt idx="2">
-                  <c:v>Health Care and Social Services 175 ECTS</c:v>
-                </c:pt>
-                <c:pt idx="3">
-                  <c:v>Business and Administration 52 ECTS</c:v>
-                </c:pt>
-                <c:pt idx="4">
-                  <c:v>Not bound to a field of study 18 ECTS</c:v>
-                </c:pt>
-              </c:strCache>
-            </c:strRef>
-          </c:cat>
-          <c:val>
-            <c:numRef>
-              <c:f>Sheet1!$B$2:$B$8</c:f>
-              <c:numCache>
-                <c:formatCode>General</c:formatCode>
-                <c:ptCount val="7"/>
-                <c:pt idx="0">
-                  <c:v>131</c:v>
-                </c:pt>
-                <c:pt idx="1">
-                  <c:v>552</c:v>
-                </c:pt>
-                <c:pt idx="2">
-                  <c:v>175</c:v>
-                </c:pt>
-                <c:pt idx="3">
-                  <c:v>52</c:v>
-                </c:pt>
-                <c:pt idx="4">
-                  <c:v>18</c:v>
-                </c:pt>
-              </c:numCache>
-            </c:numRef>
-          </c:val>
-          <c:extLst>
-            <c:ext xmlns:c16="http://schemas.microsoft.com/office/drawing/2014/chart" uri="{C3380CC4-5D6E-409C-BE32-E72D297353CC}">
-              <c16:uniqueId val="{00000000-E1E0-43FE-A3CC-1F400567C568}"/>
-            </c:ext>
-          </c:extLst>
-        </c:ser>
-        <c:dLbls>
-          <c:showLegendKey val="0"/>
-          <c:showVal val="0"/>
-          <c:showCatName val="0"/>
-          <c:showSerName val="0"/>
-          <c:showPercent val="0"/>
-          <c:showBubbleSize val="0"/>
-          <c:showLeaderLines val="0"/>
-        </c:dLbls>
-      </c:pie3DChart>
-    </c:plotArea>
-    <c:legend>
-      <c:legendPos val="r"/>
-      <c:layout>
-        <c:manualLayout>
-          <c:xMode val="edge"/>
-          <c:yMode val="edge"/>
-          <c:x val="0.63335690373229292"/>
-          <c:y val="0.21499607751983005"/>
-          <c:w val="0.35233182614248404"/>
-          <c:h val="0.73224666104928804"/>
-        </c:manualLayout>
-      </c:layout>
-      <c:overlay val="0"/>
-      <c:txPr>
-        <a:bodyPr/>
-        <a:lstStyle/>
-        <a:p>
-          <a:pPr>
-            <a:defRPr lang="fi-FI"/>
-          </a:pPr>
-          <a:endParaRPr lang="en-US"/>
-        </a:p>
-      </c:txPr>
-    </c:legend>
-    <c:plotVisOnly val="1"/>
-    <c:dispBlanksAs val="zero"/>
-    <c:showDLblsOverMax val="0"/>
-  </c:chart>
-  <c:externalData r:id="rId1">
-    <c:autoUpdate val="0"/>
-  </c:externalData>
-</c:chartSpace>
-</file>
-
 <file path=word/theme/theme1.xml><?xml version="1.0" encoding="utf-8"?>
 <a:theme xmlns:a="http://schemas.openxmlformats.org/drawingml/2006/main" name="Office-teema">
   <a:themeElements>
@@ -8624,7 +8419,7 @@
 </file>
 
 <file path=customXml/itemProps1.xml><?xml version="1.0" encoding="utf-8"?>
-<ds:datastoreItem xmlns:ds="http://schemas.openxmlformats.org/officeDocument/2006/customXml" ds:itemID="{BCC25042-943A-44F7-85C8-ED11395AD80F}">
+<ds:datastoreItem xmlns:ds="http://schemas.openxmlformats.org/officeDocument/2006/customXml" ds:itemID="{E860D09B-8D5D-4609-9884-7FC32B8A2684}">
   <ds:schemaRefs>
     <ds:schemaRef ds:uri="http://schemas.openxmlformats.org/officeDocument/2006/bibliography"/>
   </ds:schemaRefs>

</xml_diff>